<commit_message>
Updated documents for recording links
</commit_message>
<xml_diff>
--- a/tcup-hackathon-document/SmartHealthcareAssistant.docx
+++ b/tcup-hackathon-document/SmartHealthcareAssistant.docx
@@ -17,6 +17,7 @@
         <w:t xml:space="preserve">MQTT based </w:t>
       </w:r>
       <w:proofErr w:type="spellStart"/>
+      <w:proofErr w:type="gramStart"/>
       <w:r>
         <w:rPr>
           <w:b/>
@@ -37,7 +38,15 @@
           <w:b/>
           <w:bCs/>
         </w:rPr>
-        <w:t>source code repository</w:t>
+        <w:t>source</w:t>
+      </w:r>
+      <w:proofErr w:type="gramEnd"/>
+      <w:r>
+        <w:rPr>
+          <w:b/>
+          <w:bCs/>
+        </w:rPr>
+        <w:t xml:space="preserve"> code repository</w:t>
       </w:r>
       <w:r>
         <w:rPr>
@@ -95,6 +104,7 @@
         <w:t xml:space="preserve">based </w:t>
       </w:r>
       <w:proofErr w:type="spellStart"/>
+      <w:proofErr w:type="gramStart"/>
       <w:r>
         <w:rPr>
           <w:b/>
@@ -108,11 +118,38 @@
           <w:b/>
           <w:bCs/>
         </w:rPr>
-        <w:t xml:space="preserve">  Recording Demo Link :</w:t>
+        <w:t xml:space="preserve">  Recording</w:t>
+      </w:r>
+      <w:proofErr w:type="gramEnd"/>
+      <w:r>
+        <w:rPr>
+          <w:b/>
+          <w:bCs/>
+        </w:rPr>
+        <w:t xml:space="preserve"> Demo Link :</w:t>
       </w:r>
     </w:p>
     <w:p>
+      <w:pPr>
+        <w:rPr>
+          <w:b/>
+          <w:bCs/>
+        </w:rPr>
+      </w:pPr>
       <w:hyperlink r:id="rId5" w:tgtFrame="_blank" w:history="1">
+        <w:r>
+          <w:rPr>
+            <w:rStyle w:val="Hyperlink"/>
+            <w:rFonts w:ascii="Arial" w:hAnsi="Arial" w:cs="Arial"/>
+            <w:color w:val="1155CC"/>
+            <w:shd w:val="clear" w:color="auto" w:fill="FFFFFF"/>
+          </w:rPr>
+          <w:t>https://drive.google.com/file/d/1Nujm3LznRS3w2uyyoK4sE8m2Jh8AdbB4/view?usp=sharing</w:t>
+        </w:r>
+      </w:hyperlink>
+    </w:p>
+    <w:p>
+      <w:hyperlink r:id="rId6" w:tgtFrame="_blank" w:history="1">
         <w:r>
           <w:rPr>
             <w:rStyle w:val="Hyperlink"/>
@@ -267,6 +304,7 @@
     <w:lsdException w:name="HTML Sample" w:semiHidden="1" w:unhideWhenUsed="1"/>
     <w:lsdException w:name="HTML Typewriter" w:semiHidden="1" w:unhideWhenUsed="1"/>
     <w:lsdException w:name="HTML Variable" w:semiHidden="1" w:unhideWhenUsed="1"/>
+    <w:lsdException w:name="Normal Table" w:semiHidden="1" w:unhideWhenUsed="1"/>
     <w:lsdException w:name="annotation subject" w:semiHidden="1" w:unhideWhenUsed="1"/>
     <w:lsdException w:name="No List" w:semiHidden="1" w:unhideWhenUsed="1"/>
     <w:lsdException w:name="Outline List 1" w:semiHidden="1" w:unhideWhenUsed="1"/>
@@ -312,9 +350,11 @@
     <w:lsdException w:name="Table Subtle 1" w:semiHidden="1" w:unhideWhenUsed="1"/>
     <w:lsdException w:name="Table Subtle 2" w:semiHidden="1" w:unhideWhenUsed="1"/>
     <w:lsdException w:name="Table Web 1" w:semiHidden="1" w:unhideWhenUsed="1"/>
+    <w:lsdException w:name="Table Web 2" w:semiHidden="1" w:unhideWhenUsed="1"/>
     <w:lsdException w:name="Table Web 3" w:semiHidden="1" w:unhideWhenUsed="1"/>
     <w:lsdException w:name="Balloon Text" w:semiHidden="1" w:unhideWhenUsed="1"/>
     <w:lsdException w:name="Table Grid" w:uiPriority="39"/>
+    <w:lsdException w:name="Table Theme" w:semiHidden="1" w:unhideWhenUsed="1"/>
     <w:lsdException w:name="Placeholder Text" w:semiHidden="1"/>
     <w:lsdException w:name="No Spacing" w:uiPriority="1" w:qFormat="1"/>
     <w:lsdException w:name="Light Shading" w:uiPriority="60"/>

</xml_diff>